<commit_message>
Update Stealth Time design document.docx
</commit_message>
<xml_diff>
--- a/Stealth Time design document.docx
+++ b/Stealth Time design document.docx
@@ -479,189 +479,209 @@
           <w:sz w:val="24"/>
           <w:szCs w:val="24"/>
         </w:rPr>
-        <w:t>Can only be spotted while moving or if shot</w:t>
-      </w:r>
-    </w:p>
-    <w:p>
-      <w:pPr>
-        <w:pStyle w:val="ListParagraph"/>
-        <w:rPr>
-          <w:sz w:val="24"/>
-          <w:szCs w:val="24"/>
-        </w:rPr>
-      </w:pPr>
-    </w:p>
-    <w:p>
-      <w:pPr>
-        <w:rPr>
-          <w:sz w:val="24"/>
-          <w:szCs w:val="24"/>
-        </w:rPr>
-      </w:pPr>
-      <w:r>
-        <w:rPr>
-          <w:sz w:val="24"/>
-          <w:szCs w:val="24"/>
-        </w:rPr>
-        <w:t>Player form</w:t>
-      </w:r>
-    </w:p>
-    <w:p>
-      <w:pPr>
-        <w:pStyle w:val="ListParagraph"/>
-        <w:numPr>
-          <w:ilvl w:val="0"/>
-          <w:numId w:val="3"/>
-        </w:numPr>
-        <w:rPr>
-          <w:sz w:val="24"/>
-          <w:szCs w:val="24"/>
-        </w:rPr>
-      </w:pPr>
-      <w:r>
-        <w:rPr>
-          <w:sz w:val="24"/>
-          <w:szCs w:val="24"/>
-        </w:rPr>
-        <w:t>Player can move like a normal fps (hopefully with source like movement)</w:t>
-      </w:r>
-    </w:p>
-    <w:p>
-      <w:pPr>
-        <w:pStyle w:val="ListParagraph"/>
-        <w:numPr>
-          <w:ilvl w:val="0"/>
-          <w:numId w:val="3"/>
-        </w:numPr>
-        <w:rPr>
-          <w:sz w:val="24"/>
-          <w:szCs w:val="24"/>
-        </w:rPr>
-      </w:pPr>
-      <w:r>
-        <w:rPr>
-          <w:sz w:val="24"/>
-          <w:szCs w:val="24"/>
-        </w:rPr>
-        <w:t xml:space="preserve">Throw </w:t>
-      </w:r>
-      <w:r>
-        <w:rPr>
-          <w:sz w:val="24"/>
-          <w:szCs w:val="24"/>
-        </w:rPr>
-        <w:t>props</w:t>
-      </w:r>
-      <w:r>
-        <w:rPr>
-          <w:sz w:val="24"/>
-          <w:szCs w:val="24"/>
-        </w:rPr>
-        <w:t>?</w:t>
-      </w:r>
-      <w:r>
-        <w:rPr>
-          <w:sz w:val="24"/>
-          <w:szCs w:val="24"/>
-        </w:rPr>
-        <w:t xml:space="preserve"> (would break on impact but cause a distraction)</w:t>
-      </w:r>
-    </w:p>
-    <w:p>
-      <w:pPr>
-        <w:pStyle w:val="ListParagraph"/>
-        <w:numPr>
-          <w:ilvl w:val="0"/>
-          <w:numId w:val="3"/>
-        </w:numPr>
-        <w:rPr>
-          <w:sz w:val="24"/>
-          <w:szCs w:val="24"/>
-        </w:rPr>
-      </w:pPr>
-      <w:r>
-        <w:rPr>
-          <w:sz w:val="24"/>
-          <w:szCs w:val="24"/>
-        </w:rPr>
-        <w:t>Player can jump in this form</w:t>
-      </w:r>
-    </w:p>
-    <w:p>
-      <w:pPr>
-        <w:pStyle w:val="ListParagraph"/>
-        <w:numPr>
-          <w:ilvl w:val="0"/>
-          <w:numId w:val="3"/>
-        </w:numPr>
-        <w:rPr>
-          <w:sz w:val="24"/>
-          <w:szCs w:val="24"/>
-        </w:rPr>
-      </w:pPr>
-      <w:r>
-        <w:rPr>
-          <w:sz w:val="24"/>
-          <w:szCs w:val="24"/>
-        </w:rPr>
-        <w:t>Player can shoot in this form</w:t>
-      </w:r>
-    </w:p>
-    <w:p>
-      <w:pPr>
-        <w:pStyle w:val="ListParagraph"/>
-        <w:numPr>
-          <w:ilvl w:val="0"/>
-          <w:numId w:val="3"/>
-        </w:numPr>
-        <w:rPr>
-          <w:sz w:val="24"/>
-          <w:szCs w:val="24"/>
-        </w:rPr>
-      </w:pPr>
-      <w:r>
-        <w:rPr>
-          <w:sz w:val="24"/>
-          <w:szCs w:val="24"/>
-        </w:rPr>
-        <w:t>Player can sprint in this form</w:t>
-      </w:r>
-    </w:p>
-    <w:p>
-      <w:pPr>
-        <w:pStyle w:val="ListParagraph"/>
-        <w:numPr>
-          <w:ilvl w:val="0"/>
-          <w:numId w:val="3"/>
-        </w:numPr>
-        <w:rPr>
-          <w:sz w:val="24"/>
-          <w:szCs w:val="24"/>
-        </w:rPr>
-      </w:pPr>
-      <w:r>
-        <w:rPr>
-          <w:sz w:val="24"/>
-          <w:szCs w:val="24"/>
-        </w:rPr>
-        <w:t>Very easy to be spotted by patrolling guards in this form</w:t>
-      </w:r>
-    </w:p>
-    <w:p>
-      <w:pPr>
-        <w:rPr>
-          <w:sz w:val="24"/>
-          <w:szCs w:val="24"/>
-        </w:rPr>
-      </w:pPr>
+        <w:t>When X amount of damage is take prop will break</w:t>
+      </w:r>
       <w:bookmarkStart w:id="0" w:name="_GoBack"/>
       <w:bookmarkEnd w:id="0"/>
+    </w:p>
+    <w:p>
+      <w:pPr>
+        <w:pStyle w:val="ListParagraph"/>
+        <w:numPr>
+          <w:ilvl w:val="0"/>
+          <w:numId w:val="2"/>
+        </w:numPr>
+        <w:rPr>
+          <w:sz w:val="24"/>
+          <w:szCs w:val="24"/>
+        </w:rPr>
+      </w:pPr>
+      <w:r>
+        <w:rPr>
+          <w:sz w:val="24"/>
+          <w:szCs w:val="24"/>
+        </w:rPr>
+        <w:t>Can only be spotted while moving or if shot</w:t>
+      </w:r>
+    </w:p>
+    <w:p>
+      <w:pPr>
+        <w:pStyle w:val="ListParagraph"/>
+        <w:rPr>
+          <w:sz w:val="24"/>
+          <w:szCs w:val="24"/>
+        </w:rPr>
+      </w:pPr>
+    </w:p>
+    <w:p>
+      <w:pPr>
+        <w:rPr>
+          <w:sz w:val="24"/>
+          <w:szCs w:val="24"/>
+        </w:rPr>
+      </w:pPr>
+      <w:r>
+        <w:rPr>
+          <w:sz w:val="24"/>
+          <w:szCs w:val="24"/>
+        </w:rPr>
+        <w:t>Player form</w:t>
+      </w:r>
+    </w:p>
+    <w:p>
+      <w:pPr>
+        <w:pStyle w:val="ListParagraph"/>
+        <w:numPr>
+          <w:ilvl w:val="0"/>
+          <w:numId w:val="3"/>
+        </w:numPr>
+        <w:rPr>
+          <w:sz w:val="24"/>
+          <w:szCs w:val="24"/>
+        </w:rPr>
+      </w:pPr>
+      <w:r>
+        <w:rPr>
+          <w:sz w:val="24"/>
+          <w:szCs w:val="24"/>
+        </w:rPr>
+        <w:t>Player can move like a normal fps (hopefully with source like movement)</w:t>
+      </w:r>
+    </w:p>
+    <w:p>
+      <w:pPr>
+        <w:pStyle w:val="ListParagraph"/>
+        <w:numPr>
+          <w:ilvl w:val="0"/>
+          <w:numId w:val="3"/>
+        </w:numPr>
+        <w:rPr>
+          <w:sz w:val="24"/>
+          <w:szCs w:val="24"/>
+        </w:rPr>
+      </w:pPr>
+      <w:r>
+        <w:rPr>
+          <w:sz w:val="24"/>
+          <w:szCs w:val="24"/>
+        </w:rPr>
+        <w:t xml:space="preserve">Throw </w:t>
+      </w:r>
+      <w:r>
+        <w:rPr>
+          <w:sz w:val="24"/>
+          <w:szCs w:val="24"/>
+        </w:rPr>
+        <w:t>props</w:t>
+      </w:r>
+      <w:r>
+        <w:rPr>
+          <w:sz w:val="24"/>
+          <w:szCs w:val="24"/>
+        </w:rPr>
+        <w:t>?</w:t>
+      </w:r>
+      <w:r>
+        <w:rPr>
+          <w:sz w:val="24"/>
+          <w:szCs w:val="24"/>
+        </w:rPr>
+        <w:t xml:space="preserve"> (would break on impact but cause a distraction)</w:t>
+      </w:r>
+    </w:p>
+    <w:p>
+      <w:pPr>
+        <w:pStyle w:val="ListParagraph"/>
+        <w:numPr>
+          <w:ilvl w:val="0"/>
+          <w:numId w:val="3"/>
+        </w:numPr>
+        <w:rPr>
+          <w:sz w:val="24"/>
+          <w:szCs w:val="24"/>
+        </w:rPr>
+      </w:pPr>
+      <w:r>
+        <w:rPr>
+          <w:sz w:val="24"/>
+          <w:szCs w:val="24"/>
+        </w:rPr>
+        <w:t>Player can jump in this form</w:t>
+      </w:r>
+    </w:p>
+    <w:p>
+      <w:pPr>
+        <w:pStyle w:val="ListParagraph"/>
+        <w:numPr>
+          <w:ilvl w:val="0"/>
+          <w:numId w:val="3"/>
+        </w:numPr>
+        <w:rPr>
+          <w:sz w:val="24"/>
+          <w:szCs w:val="24"/>
+        </w:rPr>
+      </w:pPr>
+      <w:r>
+        <w:rPr>
+          <w:sz w:val="24"/>
+          <w:szCs w:val="24"/>
+        </w:rPr>
+        <w:t>Player can shoot in this form</w:t>
+      </w:r>
+    </w:p>
+    <w:p>
+      <w:pPr>
+        <w:pStyle w:val="ListParagraph"/>
+        <w:numPr>
+          <w:ilvl w:val="0"/>
+          <w:numId w:val="3"/>
+        </w:numPr>
+        <w:rPr>
+          <w:sz w:val="24"/>
+          <w:szCs w:val="24"/>
+        </w:rPr>
+      </w:pPr>
+      <w:r>
+        <w:rPr>
+          <w:sz w:val="24"/>
+          <w:szCs w:val="24"/>
+        </w:rPr>
+        <w:t>Player can sprint in this form</w:t>
+      </w:r>
+    </w:p>
+    <w:p>
+      <w:pPr>
+        <w:pStyle w:val="ListParagraph"/>
+        <w:numPr>
+          <w:ilvl w:val="0"/>
+          <w:numId w:val="3"/>
+        </w:numPr>
+        <w:rPr>
+          <w:sz w:val="24"/>
+          <w:szCs w:val="24"/>
+        </w:rPr>
+      </w:pPr>
       <w:r>
         <w:rPr>
           <w:sz w:val="24"/>
           <w:szCs w:val="24"/>
         </w:rPr>
         <w:lastRenderedPageBreak/>
+        <w:t>Very easy to be spotted by patrolling guards in this form</w:t>
+      </w:r>
+    </w:p>
+    <w:p>
+      <w:pPr>
+        <w:rPr>
+          <w:sz w:val="24"/>
+          <w:szCs w:val="24"/>
+        </w:rPr>
+      </w:pPr>
+      <w:r>
+        <w:rPr>
+          <w:sz w:val="24"/>
+          <w:szCs w:val="24"/>
+        </w:rPr>
         <w:t>Levels</w:t>
       </w:r>
     </w:p>
@@ -1016,6 +1036,7 @@
           <w:sz w:val="24"/>
           <w:szCs w:val="24"/>
         </w:rPr>
+        <w:lastRenderedPageBreak/>
         <w:t>Attack</w:t>
       </w:r>
       <w:r>
@@ -1043,7 +1064,6 @@
           <w:sz w:val="24"/>
           <w:szCs w:val="24"/>
         </w:rPr>
-        <w:lastRenderedPageBreak/>
         <w:t>Idle (stand still looking at an area)</w:t>
       </w:r>
     </w:p>

</xml_diff>

<commit_message>
Guard AI ready to test
</commit_message>
<xml_diff>
--- a/Stealth Time design document.docx
+++ b/Stealth Time design document.docx
@@ -363,6 +363,26 @@
     </w:p>
     <w:p>
       <w:pPr>
+        <w:pStyle w:val="ListParagraph"/>
+        <w:numPr>
+          <w:ilvl w:val="0"/>
+          <w:numId w:val="6"/>
+        </w:numPr>
+        <w:rPr>
+          <w:sz w:val="24"/>
+          <w:szCs w:val="24"/>
+        </w:rPr>
+      </w:pPr>
+      <w:r>
+        <w:rPr>
+          <w:sz w:val="24"/>
+          <w:szCs w:val="24"/>
+        </w:rPr>
+        <w:t>Heal (only at end of levels)</w:t>
+      </w:r>
+    </w:p>
+    <w:p>
+      <w:pPr>
         <w:rPr>
           <w:sz w:val="24"/>
           <w:szCs w:val="24"/>
@@ -705,8 +725,6 @@
         </w:rPr>
         <w:t xml:space="preserve">Props that can be possessed are highlighted </w:t>
       </w:r>
-      <w:bookmarkStart w:id="0" w:name="_GoBack"/>
-      <w:bookmarkEnd w:id="0"/>
     </w:p>
     <w:p>
       <w:pPr>
@@ -735,6 +753,7 @@
           <w:sz w:val="24"/>
           <w:szCs w:val="24"/>
         </w:rPr>
+        <w:lastRenderedPageBreak/>
         <w:t>Each level will have a set of puzzles required to be finished before the player can reach the level objective. These puzzles range from shooting targets, button pads, silently taking out guards,</w:t>
       </w:r>
       <w:r>
@@ -742,15 +761,7 @@
           <w:sz w:val="24"/>
           <w:szCs w:val="24"/>
         </w:rPr>
-        <w:t xml:space="preserve"> </w:t>
-      </w:r>
-      <w:r>
-        <w:rPr>
-          <w:sz w:val="24"/>
-          <w:szCs w:val="24"/>
-        </w:rPr>
-        <w:lastRenderedPageBreak/>
-        <w:t xml:space="preserve">shifting which areas are affected by the time corruption, </w:t>
+        <w:t xml:space="preserve"> shifting which areas are affected by the time corruption, </w:t>
       </w:r>
       <w:r>
         <w:rPr>
@@ -1173,6 +1184,7 @@
           <w:sz w:val="24"/>
           <w:szCs w:val="24"/>
         </w:rPr>
+        <w:lastRenderedPageBreak/>
         <w:t xml:space="preserve">Guard </w:t>
       </w:r>
       <w:r>
@@ -1200,7 +1212,6 @@
           <w:sz w:val="24"/>
           <w:szCs w:val="24"/>
         </w:rPr>
-        <w:lastRenderedPageBreak/>
         <w:t>SpottedTime (time to be spotted by guards</w:t>
       </w:r>
       <w:r>
@@ -1526,7 +1537,6 @@
           <w:sz w:val="32"/>
           <w:szCs w:val="32"/>
         </w:rPr>
-        <w:lastRenderedPageBreak/>
         <w:t>Main Gameplay Loop</w:t>
       </w:r>
     </w:p>
@@ -1549,7 +1559,23 @@
           <w:sz w:val="24"/>
           <w:szCs w:val="24"/>
         </w:rPr>
-        <w:t>. Each facility should take 20 – 30 minutes to complete. Only fail condition is death. When the player dies, they will respawn close to their death point at an invisible checkpoint with all guards killed respawning.</w:t>
+        <w:t>. Each facility should take 20 – 30 minutes to complete. Only fail condition is death. When the player dies,</w:t>
+      </w:r>
+      <w:r>
+        <w:rPr>
+          <w:sz w:val="24"/>
+          <w:szCs w:val="24"/>
+        </w:rPr>
+        <w:t xml:space="preserve"> they will be sent back in time to the start of the level with any objectives done, puzzles solved or guards killed staying the same</w:t>
+      </w:r>
+      <w:bookmarkStart w:id="0" w:name="_GoBack"/>
+      <w:bookmarkEnd w:id="0"/>
+      <w:r>
+        <w:rPr>
+          <w:sz w:val="24"/>
+          <w:szCs w:val="24"/>
+        </w:rPr>
+        <w:t>.</w:t>
       </w:r>
       <w:r>
         <w:rPr>
@@ -1934,7 +1960,6 @@
           <w:sz w:val="32"/>
           <w:szCs w:val="24"/>
         </w:rPr>
-        <w:lastRenderedPageBreak/>
         <w:t>First Level</w:t>
       </w:r>
     </w:p>

</xml_diff>